<commit_message>
update biachinh, biaphu, decuongchitiet
</commit_message>
<xml_diff>
--- a/docs/BiaChinh.docx
+++ b/docs/BiaChinh.docx
@@ -1,6 +1,6 @@
 
 <file path=word/document.xml><?xml version="1.0" encoding="utf-8"?>
-<w:document xmlns:wpc="http://schemas.microsoft.com/office/word/2010/wordprocessingCanvas" xmlns:cx="http://schemas.microsoft.com/office/drawing/2014/chartex" xmlns:cx1="http://schemas.microsoft.com/office/drawing/2015/9/8/chartex" xmlns:cx2="http://schemas.microsoft.com/office/drawing/2015/10/21/chartex" xmlns:cx3="http://schemas.microsoft.com/office/drawing/2016/5/9/chartex" xmlns:cx4="http://schemas.microsoft.com/office/drawing/2016/5/10/chartex" xmlns:cx5="http://schemas.microsoft.com/office/drawing/2016/5/11/chartex" xmlns:cx6="http://schemas.microsoft.com/office/drawing/2016/5/12/chartex" xmlns:cx7="http://schemas.microsoft.com/office/drawing/2016/5/13/chartex" xmlns:cx8="http://schemas.microsoft.com/office/drawing/2016/5/14/chartex" xmlns:mc="http://schemas.openxmlformats.org/markup-compatibility/2006" xmlns:aink="http://schemas.microsoft.com/office/drawing/2016/ink" xmlns:o="urn:schemas-microsoft-com:office:office" xmlns:r="http://schemas.openxmlformats.org/officeDocument/2006/relationships" xmlns:m="http://schemas.openxmlformats.org/officeDocument/2006/math" xmlns:v="urn:schemas-microsoft-com:vml" xmlns:wp14="http://schemas.microsoft.com/office/word/2010/wordprocessingDrawing" xmlns:wp="http://schemas.openxmlformats.org/drawingml/2006/wordprocessingDrawing" xmlns:w10="urn:schemas-microsoft-com:office:word" xmlns:w="http://schemas.openxmlformats.org/wordprocessingml/2006/main" xmlns:w14="http://schemas.microsoft.com/office/word/2010/wordml" xmlns:w15="http://schemas.microsoft.com/office/word/2012/wordml" xmlns:w16se="http://schemas.microsoft.com/office/word/2015/wordml/symex" xmlns:wpg="http://schemas.microsoft.com/office/word/2010/wordprocessingGroup" xmlns:wpi="http://schemas.microsoft.com/office/word/2010/wordprocessingInk" xmlns:wne="http://schemas.microsoft.com/office/word/2006/wordml" xmlns:wps="http://schemas.microsoft.com/office/word/2010/wordprocessingShape" mc:Ignorable="w14 w15 w16se wp14">
+<w:document xmlns:wpc="http://schemas.microsoft.com/office/word/2010/wordprocessingCanvas" xmlns:cx="http://schemas.microsoft.com/office/drawing/2014/chartex" xmlns:cx1="http://schemas.microsoft.com/office/drawing/2015/9/8/chartex" xmlns:cx2="http://schemas.microsoft.com/office/drawing/2015/10/21/chartex" xmlns:cx3="http://schemas.microsoft.com/office/drawing/2016/5/9/chartex" xmlns:cx4="http://schemas.microsoft.com/office/drawing/2016/5/10/chartex" xmlns:cx5="http://schemas.microsoft.com/office/drawing/2016/5/11/chartex" xmlns:cx6="http://schemas.microsoft.com/office/drawing/2016/5/12/chartex" xmlns:cx7="http://schemas.microsoft.com/office/drawing/2016/5/13/chartex" xmlns:cx8="http://schemas.microsoft.com/office/drawing/2016/5/14/chartex" xmlns:mc="http://schemas.openxmlformats.org/markup-compatibility/2006" xmlns:aink="http://schemas.microsoft.com/office/drawing/2016/ink" xmlns:am3d="http://schemas.microsoft.com/office/drawing/2017/model3d" xmlns:o="urn:schemas-microsoft-com:office:office" xmlns:r="http://schemas.openxmlformats.org/officeDocument/2006/relationships" xmlns:m="http://schemas.openxmlformats.org/officeDocument/2006/math" xmlns:v="urn:schemas-microsoft-com:vml" xmlns:wp14="http://schemas.microsoft.com/office/word/2010/wordprocessingDrawing" xmlns:wp="http://schemas.openxmlformats.org/drawingml/2006/wordprocessingDrawing" xmlns:w10="urn:schemas-microsoft-com:office:word" xmlns:w="http://schemas.openxmlformats.org/wordprocessingml/2006/main" xmlns:w14="http://schemas.microsoft.com/office/word/2010/wordml" xmlns:w15="http://schemas.microsoft.com/office/word/2012/wordml" xmlns:w16cid="http://schemas.microsoft.com/office/word/2016/wordml/cid" xmlns:w16se="http://schemas.microsoft.com/office/word/2015/wordml/symex" xmlns:wpg="http://schemas.microsoft.com/office/word/2010/wordprocessingGroup" xmlns:wpi="http://schemas.microsoft.com/office/word/2010/wordprocessingInk" xmlns:wne="http://schemas.microsoft.com/office/word/2006/wordml" xmlns:wps="http://schemas.microsoft.com/office/word/2010/wordprocessingShape" mc:Ignorable="w14 w15 w16se w16cid wp14">
   <w:background w:color="FFFFFF" w:themeColor="background1"/>
   <w:body>
     <w:p>
@@ -8,14 +8,12 @@
         <w:pStyle w:val="Heading1"/>
         <w:spacing w:before="60" w:after="60"/>
         <w:rPr>
-          <w:rFonts w:ascii="Tahoma" w:hAnsi="Tahoma" w:cs="Tahoma"/>
           <w:sz w:val="26"/>
           <w:szCs w:val="26"/>
         </w:rPr>
       </w:pPr>
       <w:r>
         <w:rPr>
-          <w:rFonts w:ascii="Tahoma" w:hAnsi="Tahoma" w:cs="Tahoma"/>
           <w:sz w:val="26"/>
           <w:szCs w:val="26"/>
         </w:rPr>
@@ -27,7 +25,6 @@
         <w:spacing w:before="60" w:after="60"/>
         <w:jc w:val="center"/>
         <w:rPr>
-          <w:rFonts w:ascii="Tahoma" w:hAnsi="Tahoma" w:cs="Tahoma"/>
           <w:b/>
           <w:sz w:val="26"/>
           <w:szCs w:val="26"/>
@@ -35,7 +32,6 @@
       </w:pPr>
       <w:r>
         <w:rPr>
-          <w:rFonts w:ascii="Tahoma" w:hAnsi="Tahoma" w:cs="Tahoma"/>
           <w:b/>
           <w:sz w:val="26"/>
           <w:szCs w:val="26"/>
@@ -45,7 +41,6 @@
     </w:p>
     <w:p>
       <w:pPr>
-        <w:spacing w:before="60" w:after="60"/>
         <w:jc w:val="center"/>
         <w:rPr>
           <w:b/>
@@ -55,12 +50,11 @@
       </w:pPr>
       <w:r>
         <w:rPr>
-          <w:rFonts w:ascii="Tahoma" w:hAnsi="Tahoma" w:cs="Tahoma"/>
           <w:b/>
           <w:sz w:val="26"/>
           <w:szCs w:val="26"/>
         </w:rPr>
-        <w:t>BỘ MÔN CÔNG NGHỆ TRI THỨC</w:t>
+        <w:t>LỚP CỬ NHÂN TÀI NĂNG</w:t>
       </w:r>
     </w:p>
     <w:p>
@@ -78,14 +72,8 @@
           <w:sz w:val="28"/>
         </w:rPr>
       </w:pPr>
-    </w:p>
-    <w:p>
-      <w:pPr>
-        <w:jc w:val="center"/>
-        <w:rPr>
-          <w:sz w:val="28"/>
-        </w:rPr>
-      </w:pPr>
+      <w:bookmarkStart w:id="0" w:name="_GoBack"/>
+      <w:bookmarkEnd w:id="0"/>
     </w:p>
     <w:p>
       <w:pPr>
@@ -156,7 +144,6 @@
       </w:pPr>
       <w:r>
         <w:rPr>
-          <w:rFonts w:ascii="Tahoma" w:hAnsi="Tahoma" w:cs="Tunga"/>
           <w:b/>
           <w:sz w:val="40"/>
           <w:szCs w:val="40"/>
@@ -315,14 +302,11 @@
           <w:sz w:val="28"/>
         </w:rPr>
       </w:pPr>
-      <w:bookmarkStart w:id="0" w:name="_GoBack"/>
-      <w:bookmarkEnd w:id="0"/>
-    </w:p>
-    <w:p>
-      <w:pPr>
-        <w:jc w:val="center"/>
-        <w:rPr>
-          <w:rFonts w:ascii="Tahoma" w:hAnsi="Tahoma" w:cs="Tahoma"/>
+    </w:p>
+    <w:p>
+      <w:pPr>
+        <w:jc w:val="center"/>
+        <w:rPr>
           <w:b/>
           <w:sz w:val="26"/>
           <w:szCs w:val="26"/>
@@ -330,7 +314,6 @@
       </w:pPr>
       <w:r>
         <w:rPr>
-          <w:rFonts w:ascii="Tahoma" w:hAnsi="Tahoma" w:cs="Tahoma"/>
           <w:b/>
           <w:sz w:val="26"/>
           <w:szCs w:val="26"/>
@@ -356,7 +339,7 @@
 </file>
 
 <file path=word/styles.xml><?xml version="1.0" encoding="utf-8"?>
-<w:styles xmlns:mc="http://schemas.openxmlformats.org/markup-compatibility/2006" xmlns:r="http://schemas.openxmlformats.org/officeDocument/2006/relationships" xmlns:w="http://schemas.openxmlformats.org/wordprocessingml/2006/main" xmlns:w14="http://schemas.microsoft.com/office/word/2010/wordml" xmlns:w15="http://schemas.microsoft.com/office/word/2012/wordml" xmlns:w16se="http://schemas.microsoft.com/office/word/2015/wordml/symex" mc:Ignorable="w14 w15 w16se">
+<w:styles xmlns:mc="http://schemas.openxmlformats.org/markup-compatibility/2006" xmlns:r="http://schemas.openxmlformats.org/officeDocument/2006/relationships" xmlns:w="http://schemas.openxmlformats.org/wordprocessingml/2006/main" xmlns:w14="http://schemas.microsoft.com/office/word/2010/wordml" xmlns:w15="http://schemas.microsoft.com/office/word/2012/wordml" xmlns:w16cid="http://schemas.microsoft.com/office/word/2016/wordml/cid" xmlns:w16se="http://schemas.microsoft.com/office/word/2015/wordml/symex" mc:Ignorable="w14 w15 w16se w16cid">
   <w:docDefaults>
     <w:rPrDefault>
       <w:rPr>
@@ -372,7 +355,7 @@
       </w:pPr>
     </w:pPrDefault>
   </w:docDefaults>
-  <w:latentStyles w:defLockedState="0" w:defUIPriority="99" w:defSemiHidden="0" w:defUnhideWhenUsed="0" w:defQFormat="0" w:count="374">
+  <w:latentStyles w:defLockedState="0" w:defUIPriority="99" w:defSemiHidden="0" w:defUnhideWhenUsed="0" w:defQFormat="0" w:count="375">
     <w:lsdException w:name="Normal" w:uiPriority="0" w:qFormat="1"/>
     <w:lsdException w:name="heading 1" w:uiPriority="0" w:qFormat="1"/>
     <w:lsdException w:name="heading 2" w:semiHidden="1" w:uiPriority="9" w:unhideWhenUsed="1" w:qFormat="1"/>
@@ -478,7 +461,6 @@
     <w:lsdException w:name="HTML Sample" w:semiHidden="1" w:unhideWhenUsed="1"/>
     <w:lsdException w:name="HTML Typewriter" w:semiHidden="1" w:unhideWhenUsed="1"/>
     <w:lsdException w:name="HTML Variable" w:semiHidden="1" w:unhideWhenUsed="1"/>
-    <w:lsdException w:name="Normal Table" w:semiHidden="1" w:unhideWhenUsed="1"/>
     <w:lsdException w:name="annotation subject" w:semiHidden="1" w:unhideWhenUsed="1"/>
     <w:lsdException w:name="No List" w:semiHidden="1" w:unhideWhenUsed="1"/>
     <w:lsdException w:name="Outline List 1" w:semiHidden="1" w:unhideWhenUsed="1"/>
@@ -525,10 +507,8 @@
     <w:lsdException w:name="Table Subtle 2" w:semiHidden="1" w:unhideWhenUsed="1"/>
     <w:lsdException w:name="Table Web 1" w:semiHidden="1" w:unhideWhenUsed="1"/>
     <w:lsdException w:name="Table Web 2" w:semiHidden="1" w:unhideWhenUsed="1"/>
-    <w:lsdException w:name="Table Web 3" w:semiHidden="1" w:unhideWhenUsed="1"/>
     <w:lsdException w:name="Balloon Text" w:semiHidden="1" w:unhideWhenUsed="1"/>
     <w:lsdException w:name="Table Grid" w:uiPriority="39"/>
-    <w:lsdException w:name="Table Theme" w:semiHidden="1" w:unhideWhenUsed="1"/>
     <w:lsdException w:name="Placeholder Text" w:semiHidden="1"/>
     <w:lsdException w:name="No Spacing" w:uiPriority="1" w:qFormat="1"/>
     <w:lsdException w:name="Light Shading" w:uiPriority="60"/>
@@ -747,6 +727,7 @@
     <w:lsdException w:name="Mention" w:semiHidden="1" w:unhideWhenUsed="1"/>
     <w:lsdException w:name="Smart Hyperlink" w:semiHidden="1" w:unhideWhenUsed="1"/>
     <w:lsdException w:name="Hashtag" w:semiHidden="1" w:unhideWhenUsed="1"/>
+    <w:lsdException w:name="Unresolved Mention" w:semiHidden="1" w:unhideWhenUsed="1"/>
   </w:latentStyles>
   <w:style w:type="paragraph" w:default="1" w:styleId="Normal">
     <w:name w:val="Normal"/>

</xml_diff>